<commit_message>
added parameter num checking
</commit_message>
<xml_diff>
--- a/HW5/report.docx
+++ b/HW5/report.docx
@@ -14,35 +14,76 @@
     </w:p>
     <w:p>
       <w:r>
-        <w:t>The label numbers are auto-generated and are incorrect (should be 1</w:t>
-      </w:r>
-      <w:proofErr w:type="gramStart"/>
-      <w:r>
-        <w:t>) ,</w:t>
-      </w:r>
-      <w:proofErr w:type="gramEnd"/>
-      <w:r>
-        <w:t xml:space="preserve"> 2) , 3) not 2), 1), 3) )</w:t>
+        <w:t>The label numbers are auto-generated and are incorrect (should be 1) , 2) , 3) not 2), 1), 3) )</w:t>
       </w:r>
     </w:p>
     <w:p>
       <w:r>
-        <w:t>GRU: Around 3it/s</w:t>
-      </w:r>
-    </w:p>
-    <w:p>
-      <w:pPr>
-        <w:keepNext/>
-      </w:pPr>
-      <w:r>
         <w:drawing>
-          <wp:anchor distT="0" distB="0" distL="114300" distR="114300" simplePos="0" relativeHeight="251661312" behindDoc="0" locked="0" layoutInCell="1" allowOverlap="1" wp14:anchorId="681E2507" wp14:editId="7CA2FF94">
+          <wp:anchor distT="0" distB="0" distL="114300" distR="114300" simplePos="0" relativeHeight="251662336" behindDoc="0" locked="0" layoutInCell="1" allowOverlap="1" wp14:anchorId="2E44F580" wp14:editId="66B68C83">
+            <wp:simplePos x="0" y="0"/>
+            <wp:positionH relativeFrom="column">
+              <wp:posOffset>2901950</wp:posOffset>
+            </wp:positionH>
+            <wp:positionV relativeFrom="paragraph">
+              <wp:posOffset>368935</wp:posOffset>
+            </wp:positionV>
+            <wp:extent cx="3154953" cy="2126164"/>
+            <wp:effectExtent l="0" t="0" r="7620" b="7620"/>
+            <wp:wrapSquare wrapText="bothSides"/>
+            <wp:docPr id="1" name="Picture 1"/>
+            <wp:cNvGraphicFramePr>
+              <a:graphicFrameLocks xmlns:a="http://schemas.openxmlformats.org/drawingml/2006/main" noChangeAspect="1"/>
+            </wp:cNvGraphicFramePr>
+            <a:graphic xmlns:a="http://schemas.openxmlformats.org/drawingml/2006/main">
+              <a:graphicData uri="http://schemas.openxmlformats.org/drawingml/2006/picture">
+                <pic:pic xmlns:pic="http://schemas.openxmlformats.org/drawingml/2006/picture">
+                  <pic:nvPicPr>
+                    <pic:cNvPr id="1" name=""/>
+                    <pic:cNvPicPr/>
+                  </pic:nvPicPr>
+                  <pic:blipFill>
+                    <a:blip r:embed="rId5">
+                      <a:extLst>
+                        <a:ext uri="{28A0092B-C50C-407E-A947-70E740481C1C}">
+                          <a14:useLocalDpi xmlns:a14="http://schemas.microsoft.com/office/drawing/2010/main" val="0"/>
+                        </a:ext>
+                      </a:extLst>
+                    </a:blip>
+                    <a:stretch>
+                      <a:fillRect/>
+                    </a:stretch>
+                  </pic:blipFill>
+                  <pic:spPr>
+                    <a:xfrm>
+                      <a:off x="0" y="0"/>
+                      <a:ext cx="3154953" cy="2126164"/>
+                    </a:xfrm>
+                    <a:prstGeom prst="rect">
+                      <a:avLst/>
+                    </a:prstGeom>
+                  </pic:spPr>
+                </pic:pic>
+              </a:graphicData>
+            </a:graphic>
+            <wp14:sizeRelH relativeFrom="page">
+              <wp14:pctWidth>0</wp14:pctWidth>
+            </wp14:sizeRelH>
+            <wp14:sizeRelV relativeFrom="page">
+              <wp14:pctHeight>0</wp14:pctHeight>
+            </wp14:sizeRelV>
+          </wp:anchor>
+        </w:drawing>
+      </w:r>
+      <w:r>
+        <w:drawing>
+          <wp:anchor distT="0" distB="0" distL="114300" distR="114300" simplePos="0" relativeHeight="251661312" behindDoc="0" locked="0" layoutInCell="1" allowOverlap="1" wp14:anchorId="681E2507" wp14:editId="17C0D407">
             <wp:simplePos x="0" y="0"/>
             <wp:positionH relativeFrom="page">
-              <wp:posOffset>4237990</wp:posOffset>
+              <wp:posOffset>891540</wp:posOffset>
             </wp:positionH>
             <wp:positionV relativeFrom="paragraph">
-              <wp:posOffset>6985</wp:posOffset>
+              <wp:posOffset>368935</wp:posOffset>
             </wp:positionV>
             <wp:extent cx="2994660" cy="2156460"/>
             <wp:effectExtent l="0" t="0" r="0" b="0"/>
@@ -59,7 +100,7 @@
                     <pic:cNvPicPr/>
                   </pic:nvPicPr>
                   <pic:blipFill>
-                    <a:blip r:embed="rId4">
+                    <a:blip r:embed="rId6">
                       <a:extLst>
                         <a:ext uri="{28A0092B-C50C-407E-A947-70E740481C1C}">
                           <a14:useLocalDpi xmlns:a14="http://schemas.microsoft.com/office/drawing/2010/main" val="0"/>
@@ -86,42 +127,13 @@
         </w:drawing>
       </w:r>
       <w:r>
-        <w:drawing>
-          <wp:inline distT="0" distB="0" distL="0" distR="0" wp14:anchorId="2E44F580" wp14:editId="268B0332">
-            <wp:extent cx="3154953" cy="2126164"/>
-            <wp:effectExtent l="0" t="0" r="7620" b="7620"/>
-            <wp:docPr id="1" name="Picture 1"/>
-            <wp:cNvGraphicFramePr>
-              <a:graphicFrameLocks xmlns:a="http://schemas.openxmlformats.org/drawingml/2006/main" noChangeAspect="1"/>
-            </wp:cNvGraphicFramePr>
-            <a:graphic xmlns:a="http://schemas.openxmlformats.org/drawingml/2006/main">
-              <a:graphicData uri="http://schemas.openxmlformats.org/drawingml/2006/picture">
-                <pic:pic xmlns:pic="http://schemas.openxmlformats.org/drawingml/2006/picture">
-                  <pic:nvPicPr>
-                    <pic:cNvPr id="1" name=""/>
-                    <pic:cNvPicPr/>
-                  </pic:nvPicPr>
-                  <pic:blipFill>
-                    <a:blip r:embed="rId5"/>
-                    <a:stretch>
-                      <a:fillRect/>
-                    </a:stretch>
-                  </pic:blipFill>
-                  <pic:spPr>
-                    <a:xfrm>
-                      <a:off x="0" y="0"/>
-                      <a:ext cx="3154953" cy="2126164"/>
-                    </a:xfrm>
-                    <a:prstGeom prst="rect">
-                      <a:avLst/>
-                    </a:prstGeom>
-                  </pic:spPr>
-                </pic:pic>
-              </a:graphicData>
-            </a:graphic>
-          </wp:inline>
-        </w:drawing>
-      </w:r>
+        <w:t>GRU: Around 3it/s</w:t>
+      </w:r>
+    </w:p>
+    <w:p>
+      <w:pPr>
+        <w:keepNext/>
+      </w:pPr>
     </w:p>
     <w:p>
       <w:pPr>
@@ -134,7 +146,7 @@
         <mc:AlternateContent>
           <mc:Choice Requires="wps">
             <w:drawing>
-              <wp:anchor distT="0" distB="0" distL="114300" distR="114300" simplePos="0" relativeHeight="251660288" behindDoc="0" locked="0" layoutInCell="1" allowOverlap="1" wp14:anchorId="56B0BCC9" wp14:editId="2E1EFF7F">
+              <wp:anchor distT="0" distB="0" distL="114300" distR="114300" simplePos="0" relativeHeight="251660288" behindDoc="0" locked="0" layoutInCell="1" allowOverlap="1" wp14:anchorId="56B0BCC9" wp14:editId="4DEFE1F0">
                 <wp:simplePos x="0" y="0"/>
                 <wp:positionH relativeFrom="column">
                   <wp:posOffset>3302000</wp:posOffset>
@@ -249,10 +261,10 @@
       </w:pPr>
       <w:r>
         <w:drawing>
-          <wp:inline distT="0" distB="0" distL="0" distR="0" wp14:anchorId="1C93F894" wp14:editId="73B3FF15">
-            <wp:extent cx="3162574" cy="2430991"/>
+          <wp:inline distT="0" distB="0" distL="0" distR="0" wp14:anchorId="1979F633" wp14:editId="46904002">
+            <wp:extent cx="2941575" cy="2126164"/>
             <wp:effectExtent l="0" t="0" r="0" b="7620"/>
-            <wp:docPr id="5" name="Picture 5"/>
+            <wp:docPr id="7" name="Picture 7"/>
             <wp:cNvGraphicFramePr>
               <a:graphicFrameLocks xmlns:a="http://schemas.openxmlformats.org/drawingml/2006/main" noChangeAspect="1"/>
             </wp:cNvGraphicFramePr>
@@ -264,7 +276,7 @@
                     <pic:cNvPicPr/>
                   </pic:nvPicPr>
                   <pic:blipFill>
-                    <a:blip r:embed="rId6"/>
+                    <a:blip r:embed="rId7"/>
                     <a:stretch>
                       <a:fillRect/>
                     </a:stretch>
@@ -272,7 +284,7 @@
                   <pic:spPr>
                     <a:xfrm>
                       <a:off x="0" y="0"/>
-                      <a:ext cx="3162574" cy="2430991"/>
+                      <a:ext cx="2941575" cy="2126164"/>
                     </a:xfrm>
                     <a:prstGeom prst="rect">
                       <a:avLst/>
@@ -284,8 +296,6 @@
           </wp:inline>
         </w:drawing>
       </w:r>
-      <w:bookmarkStart w:id="0" w:name="_GoBack"/>
-      <w:bookmarkEnd w:id="0"/>
     </w:p>
     <w:p>
       <w:pPr>
@@ -302,6 +312,225 @@
       <w:r>
         <w:t>) Validation Accuracy</w:t>
       </w:r>
+    </w:p>
+    <w:p/>
+    <w:p/>
+    <w:p/>
+    <w:p/>
+    <w:p/>
+    <w:p/>
+    <w:p>
+      <w:r>
+        <w:rPr>
+          <w:noProof/>
+        </w:rPr>
+        <w:lastRenderedPageBreak/>
+        <w:drawing>
+          <wp:anchor distT="0" distB="0" distL="114300" distR="114300" simplePos="0" relativeHeight="251664384" behindDoc="0" locked="0" layoutInCell="1" allowOverlap="1" wp14:anchorId="4B5D00A1" wp14:editId="02DBB95B">
+            <wp:simplePos x="0" y="0"/>
+            <wp:positionH relativeFrom="margin">
+              <wp:posOffset>2062773</wp:posOffset>
+            </wp:positionH>
+            <wp:positionV relativeFrom="paragraph">
+              <wp:posOffset>-152205</wp:posOffset>
+            </wp:positionV>
+            <wp:extent cx="2983523" cy="2203449"/>
+            <wp:effectExtent l="0" t="0" r="7620" b="6985"/>
+            <wp:wrapNone/>
+            <wp:docPr id="11" name="Picture 11"/>
+            <wp:cNvGraphicFramePr>
+              <a:graphicFrameLocks xmlns:a="http://schemas.openxmlformats.org/drawingml/2006/main" noChangeAspect="1"/>
+            </wp:cNvGraphicFramePr>
+            <a:graphic xmlns:a="http://schemas.openxmlformats.org/drawingml/2006/main">
+              <a:graphicData uri="http://schemas.openxmlformats.org/drawingml/2006/picture">
+                <pic:pic xmlns:pic="http://schemas.openxmlformats.org/drawingml/2006/picture">
+                  <pic:nvPicPr>
+                    <pic:cNvPr id="11" name="comparison.png"/>
+                    <pic:cNvPicPr/>
+                  </pic:nvPicPr>
+                  <pic:blipFill>
+                    <a:blip r:embed="rId8" cstate="print">
+                      <a:extLst>
+                        <a:ext uri="{28A0092B-C50C-407E-A947-70E740481C1C}">
+                          <a14:useLocalDpi xmlns:a14="http://schemas.microsoft.com/office/drawing/2010/main" val="0"/>
+                        </a:ext>
+                      </a:extLst>
+                    </a:blip>
+                    <a:stretch>
+                      <a:fillRect/>
+                    </a:stretch>
+                  </pic:blipFill>
+                  <pic:spPr>
+                    <a:xfrm>
+                      <a:off x="0" y="0"/>
+                      <a:ext cx="2983523" cy="2203449"/>
+                    </a:xfrm>
+                    <a:prstGeom prst="rect">
+                      <a:avLst/>
+                    </a:prstGeom>
+                  </pic:spPr>
+                </pic:pic>
+              </a:graphicData>
+            </a:graphic>
+            <wp14:sizeRelH relativeFrom="margin">
+              <wp14:pctWidth>0</wp14:pctWidth>
+            </wp14:sizeRelH>
+            <wp14:sizeRelV relativeFrom="margin">
+              <wp14:pctHeight>0</wp14:pctHeight>
+            </wp14:sizeRelV>
+          </wp:anchor>
+        </w:drawing>
+      </w:r>
+      <w:r>
+        <w:t xml:space="preserve">Parameter Comparisons: </w:t>
+      </w:r>
+    </w:p>
+    <w:p/>
+    <w:p/>
+    <w:p/>
+    <w:p/>
+    <w:p/>
+    <w:p/>
+    <w:p>
+      <w:r>
+        <w:t>LSTMCell (Average 4it/s)</w:t>
+      </w:r>
+    </w:p>
+    <w:p>
+      <w:r>
+        <w:drawing>
+          <wp:anchor distT="0" distB="0" distL="114300" distR="114300" simplePos="0" relativeHeight="251663360" behindDoc="0" locked="0" layoutInCell="1" allowOverlap="1" wp14:anchorId="139152D5" wp14:editId="50EFEDA7">
+            <wp:simplePos x="0" y="0"/>
+            <wp:positionH relativeFrom="column">
+              <wp:posOffset>3162300</wp:posOffset>
+            </wp:positionH>
+            <wp:positionV relativeFrom="paragraph">
+              <wp:posOffset>209550</wp:posOffset>
+            </wp:positionV>
+            <wp:extent cx="3025402" cy="2415749"/>
+            <wp:effectExtent l="0" t="0" r="3810" b="3810"/>
+            <wp:wrapSquare wrapText="bothSides"/>
+            <wp:docPr id="9" name="Picture 9"/>
+            <wp:cNvGraphicFramePr>
+              <a:graphicFrameLocks xmlns:a="http://schemas.openxmlformats.org/drawingml/2006/main" noChangeAspect="1"/>
+            </wp:cNvGraphicFramePr>
+            <a:graphic xmlns:a="http://schemas.openxmlformats.org/drawingml/2006/main">
+              <a:graphicData uri="http://schemas.openxmlformats.org/drawingml/2006/picture">
+                <pic:pic xmlns:pic="http://schemas.openxmlformats.org/drawingml/2006/picture">
+                  <pic:nvPicPr>
+                    <pic:cNvPr id="1" name=""/>
+                    <pic:cNvPicPr/>
+                  </pic:nvPicPr>
+                  <pic:blipFill>
+                    <a:blip r:embed="rId9">
+                      <a:extLst>
+                        <a:ext uri="{28A0092B-C50C-407E-A947-70E740481C1C}">
+                          <a14:useLocalDpi xmlns:a14="http://schemas.microsoft.com/office/drawing/2010/main" val="0"/>
+                        </a:ext>
+                      </a:extLst>
+                    </a:blip>
+                    <a:stretch>
+                      <a:fillRect/>
+                    </a:stretch>
+                  </pic:blipFill>
+                  <pic:spPr>
+                    <a:xfrm>
+                      <a:off x="0" y="0"/>
+                      <a:ext cx="3025402" cy="2415749"/>
+                    </a:xfrm>
+                    <a:prstGeom prst="rect">
+                      <a:avLst/>
+                    </a:prstGeom>
+                  </pic:spPr>
+                </pic:pic>
+              </a:graphicData>
+            </a:graphic>
+          </wp:anchor>
+        </w:drawing>
+      </w:r>
+      <w:r>
+        <w:drawing>
+          <wp:inline distT="0" distB="0" distL="0" distR="0" wp14:anchorId="5D945279" wp14:editId="1E2CD4C9">
+            <wp:extent cx="2964437" cy="2377646"/>
+            <wp:effectExtent l="0" t="0" r="7620" b="3810"/>
+            <wp:docPr id="8" name="Picture 8"/>
+            <wp:cNvGraphicFramePr>
+              <a:graphicFrameLocks xmlns:a="http://schemas.openxmlformats.org/drawingml/2006/main" noChangeAspect="1"/>
+            </wp:cNvGraphicFramePr>
+            <a:graphic xmlns:a="http://schemas.openxmlformats.org/drawingml/2006/main">
+              <a:graphicData uri="http://schemas.openxmlformats.org/drawingml/2006/picture">
+                <pic:pic xmlns:pic="http://schemas.openxmlformats.org/drawingml/2006/picture">
+                  <pic:nvPicPr>
+                    <pic:cNvPr id="1" name=""/>
+                    <pic:cNvPicPr/>
+                  </pic:nvPicPr>
+                  <pic:blipFill>
+                    <a:blip r:embed="rId10"/>
+                    <a:stretch>
+                      <a:fillRect/>
+                    </a:stretch>
+                  </pic:blipFill>
+                  <pic:spPr>
+                    <a:xfrm>
+                      <a:off x="0" y="0"/>
+                      <a:ext cx="2964437" cy="2377646"/>
+                    </a:xfrm>
+                    <a:prstGeom prst="rect">
+                      <a:avLst/>
+                    </a:prstGeom>
+                  </pic:spPr>
+                </pic:pic>
+              </a:graphicData>
+            </a:graphic>
+          </wp:inline>
+        </w:drawing>
+      </w:r>
+    </w:p>
+    <w:p>
+      <w:r>
+        <w:drawing>
+          <wp:inline distT="0" distB="0" distL="0" distR="0" wp14:anchorId="18EDBBCB" wp14:editId="734A1FD4">
+            <wp:extent cx="2918713" cy="2370025"/>
+            <wp:effectExtent l="0" t="0" r="0" b="0"/>
+            <wp:docPr id="10" name="Picture 10"/>
+            <wp:cNvGraphicFramePr>
+              <a:graphicFrameLocks xmlns:a="http://schemas.openxmlformats.org/drawingml/2006/main" noChangeAspect="1"/>
+            </wp:cNvGraphicFramePr>
+            <a:graphic xmlns:a="http://schemas.openxmlformats.org/drawingml/2006/main">
+              <a:graphicData uri="http://schemas.openxmlformats.org/drawingml/2006/picture">
+                <pic:pic xmlns:pic="http://schemas.openxmlformats.org/drawingml/2006/picture">
+                  <pic:nvPicPr>
+                    <pic:cNvPr id="1" name=""/>
+                    <pic:cNvPicPr/>
+                  </pic:nvPicPr>
+                  <pic:blipFill>
+                    <a:blip r:embed="rId11"/>
+                    <a:stretch>
+                      <a:fillRect/>
+                    </a:stretch>
+                  </pic:blipFill>
+                  <pic:spPr>
+                    <a:xfrm>
+                      <a:off x="0" y="0"/>
+                      <a:ext cx="2918713" cy="2370025"/>
+                    </a:xfrm>
+                    <a:prstGeom prst="rect">
+                      <a:avLst/>
+                    </a:prstGeom>
+                  </pic:spPr>
+                </pic:pic>
+              </a:graphicData>
+            </a:graphic>
+          </wp:inline>
+        </w:drawing>
+      </w:r>
+    </w:p>
+    <w:p>
+      <w:r>
+        <w:t>Peepholed LSTM</w:t>
+      </w:r>
+      <w:bookmarkStart w:id="0" w:name="_GoBack"/>
+      <w:bookmarkEnd w:id="0"/>
     </w:p>
     <w:sectPr>
       <w:pgSz w:w="12240" w:h="15840"/>
@@ -1051,4 +1280,16 @@
     </a:ext>
   </a:extLst>
 </a:theme>
+</file>
+
+<file path=customXml/item1.xml><?xml version="1.0" encoding="utf-8"?>
+<b:Sources xmlns:b="http://schemas.openxmlformats.org/officeDocument/2006/bibliography" xmlns="http://schemas.openxmlformats.org/officeDocument/2006/bibliography" SelectedStyle="\MLASeventhEditionOfficeOnline.xsl" StyleName="MLA" Version="7"/>
+</file>
+
+<file path=customXml/itemProps1.xml><?xml version="1.0" encoding="utf-8"?>
+<ds:datastoreItem xmlns:ds="http://schemas.openxmlformats.org/officeDocument/2006/customXml" ds:itemID="{E205C4CC-ACA2-4662-AEF9-E452357CC8EA}">
+  <ds:schemaRefs>
+    <ds:schemaRef ds:uri="http://schemas.openxmlformats.org/officeDocument/2006/bibliography"/>
+  </ds:schemaRefs>
+</ds:datastoreItem>
 </file>
</xml_diff>

<commit_message>
BROKEN: working on Part 2
</commit_message>
<xml_diff>
--- a/HW5/report.docx
+++ b/HW5/report.docx
@@ -525,12 +525,291 @@
         </w:drawing>
       </w:r>
     </w:p>
-    <w:p>
-      <w:r>
+    <w:p/>
+    <w:p/>
+    <w:p/>
+    <w:p>
+      <w:r>
+        <w:lastRenderedPageBreak/>
         <w:t>Peepholed LSTM</w:t>
+      </w:r>
+    </w:p>
+    <w:p>
+      <w:r>
+        <w:drawing>
+          <wp:anchor distT="0" distB="0" distL="114300" distR="114300" simplePos="0" relativeHeight="251666432" behindDoc="0" locked="0" layoutInCell="1" allowOverlap="1" wp14:anchorId="59D449B2" wp14:editId="1984C45D">
+            <wp:simplePos x="0" y="0"/>
+            <wp:positionH relativeFrom="column">
+              <wp:posOffset>2960077</wp:posOffset>
+            </wp:positionH>
+            <wp:positionV relativeFrom="paragraph">
+              <wp:posOffset>60032</wp:posOffset>
+            </wp:positionV>
+            <wp:extent cx="3147060" cy="2392680"/>
+            <wp:effectExtent l="0" t="0" r="0" b="7620"/>
+            <wp:wrapNone/>
+            <wp:docPr id="16" name="Picture 16"/>
+            <wp:cNvGraphicFramePr>
+              <a:graphicFrameLocks xmlns:a="http://schemas.openxmlformats.org/drawingml/2006/main" noChangeAspect="1"/>
+            </wp:cNvGraphicFramePr>
+            <a:graphic xmlns:a="http://schemas.openxmlformats.org/drawingml/2006/main">
+              <a:graphicData uri="http://schemas.openxmlformats.org/drawingml/2006/picture">
+                <pic:pic xmlns:pic="http://schemas.openxmlformats.org/drawingml/2006/picture">
+                  <pic:nvPicPr>
+                    <pic:cNvPr id="1" name=""/>
+                    <pic:cNvPicPr/>
+                  </pic:nvPicPr>
+                  <pic:blipFill>
+                    <a:blip r:embed="rId12">
+                      <a:extLst>
+                        <a:ext uri="{28A0092B-C50C-407E-A947-70E740481C1C}">
+                          <a14:useLocalDpi xmlns:a14="http://schemas.microsoft.com/office/drawing/2010/main" val="0"/>
+                        </a:ext>
+                      </a:extLst>
+                    </a:blip>
+                    <a:stretch>
+                      <a:fillRect/>
+                    </a:stretch>
+                  </pic:blipFill>
+                  <pic:spPr>
+                    <a:xfrm>
+                      <a:off x="0" y="0"/>
+                      <a:ext cx="3147060" cy="2392680"/>
+                    </a:xfrm>
+                    <a:prstGeom prst="rect">
+                      <a:avLst/>
+                    </a:prstGeom>
+                  </pic:spPr>
+                </pic:pic>
+              </a:graphicData>
+            </a:graphic>
+          </wp:anchor>
+        </w:drawing>
+      </w:r>
+      <w:r>
+        <w:drawing>
+          <wp:inline distT="0" distB="0" distL="0" distR="0" wp14:anchorId="76CFCCD6" wp14:editId="5B2538D1">
+            <wp:extent cx="2979678" cy="2415749"/>
+            <wp:effectExtent l="0" t="0" r="0" b="3810"/>
+            <wp:docPr id="15" name="Picture 15"/>
+            <wp:cNvGraphicFramePr>
+              <a:graphicFrameLocks xmlns:a="http://schemas.openxmlformats.org/drawingml/2006/main" noChangeAspect="1"/>
+            </wp:cNvGraphicFramePr>
+            <a:graphic xmlns:a="http://schemas.openxmlformats.org/drawingml/2006/main">
+              <a:graphicData uri="http://schemas.openxmlformats.org/drawingml/2006/picture">
+                <pic:pic xmlns:pic="http://schemas.openxmlformats.org/drawingml/2006/picture">
+                  <pic:nvPicPr>
+                    <pic:cNvPr id="1" name=""/>
+                    <pic:cNvPicPr/>
+                  </pic:nvPicPr>
+                  <pic:blipFill>
+                    <a:blip r:embed="rId13"/>
+                    <a:stretch>
+                      <a:fillRect/>
+                    </a:stretch>
+                  </pic:blipFill>
+                  <pic:spPr>
+                    <a:xfrm>
+                      <a:off x="0" y="0"/>
+                      <a:ext cx="2979678" cy="2415749"/>
+                    </a:xfrm>
+                    <a:prstGeom prst="rect">
+                      <a:avLst/>
+                    </a:prstGeom>
+                  </pic:spPr>
+                </pic:pic>
+              </a:graphicData>
+            </a:graphic>
+          </wp:inline>
+        </w:drawing>
+      </w:r>
+    </w:p>
+    <w:p>
+      <w:r>
+        <w:drawing>
+          <wp:inline distT="0" distB="0" distL="0" distR="0" wp14:anchorId="4A3BB30A" wp14:editId="6F50699C">
+            <wp:extent cx="2865368" cy="2400508"/>
+            <wp:effectExtent l="0" t="0" r="0" b="0"/>
+            <wp:docPr id="17" name="Picture 17"/>
+            <wp:cNvGraphicFramePr>
+              <a:graphicFrameLocks xmlns:a="http://schemas.openxmlformats.org/drawingml/2006/main" noChangeAspect="1"/>
+            </wp:cNvGraphicFramePr>
+            <a:graphic xmlns:a="http://schemas.openxmlformats.org/drawingml/2006/main">
+              <a:graphicData uri="http://schemas.openxmlformats.org/drawingml/2006/picture">
+                <pic:pic xmlns:pic="http://schemas.openxmlformats.org/drawingml/2006/picture">
+                  <pic:nvPicPr>
+                    <pic:cNvPr id="1" name=""/>
+                    <pic:cNvPicPr/>
+                  </pic:nvPicPr>
+                  <pic:blipFill>
+                    <a:blip r:embed="rId14"/>
+                    <a:stretch>
+                      <a:fillRect/>
+                    </a:stretch>
+                  </pic:blipFill>
+                  <pic:spPr>
+                    <a:xfrm>
+                      <a:off x="0" y="0"/>
+                      <a:ext cx="2865368" cy="2400508"/>
+                    </a:xfrm>
+                    <a:prstGeom prst="rect">
+                      <a:avLst/>
+                    </a:prstGeom>
+                  </pic:spPr>
+                </pic:pic>
+              </a:graphicData>
+            </a:graphic>
+          </wp:inline>
+        </w:drawing>
       </w:r>
       <w:bookmarkStart w:id="0" w:name="_GoBack"/>
       <w:bookmarkEnd w:id="0"/>
+    </w:p>
+    <w:p>
+      <w:r>
+        <w:t>Coupled LSTM</w:t>
+      </w:r>
+      <w:r>
+        <w:t xml:space="preserve"> (3it/s )</w:t>
+      </w:r>
+    </w:p>
+    <w:p>
+      <w:r>
+        <w:drawing>
+          <wp:anchor distT="0" distB="0" distL="114300" distR="114300" simplePos="0" relativeHeight="251665408" behindDoc="0" locked="0" layoutInCell="1" allowOverlap="1" wp14:anchorId="4D5BA5B7" wp14:editId="65875059">
+            <wp:simplePos x="0" y="0"/>
+            <wp:positionH relativeFrom="column">
+              <wp:posOffset>3235570</wp:posOffset>
+            </wp:positionH>
+            <wp:positionV relativeFrom="paragraph">
+              <wp:posOffset>131640</wp:posOffset>
+            </wp:positionV>
+            <wp:extent cx="3139440" cy="2354580"/>
+            <wp:effectExtent l="0" t="0" r="3810" b="7620"/>
+            <wp:wrapThrough wrapText="bothSides">
+              <wp:wrapPolygon edited="0">
+                <wp:start x="0" y="0"/>
+                <wp:lineTo x="0" y="21495"/>
+                <wp:lineTo x="21495" y="21495"/>
+                <wp:lineTo x="21495" y="0"/>
+                <wp:lineTo x="0" y="0"/>
+              </wp:wrapPolygon>
+            </wp:wrapThrough>
+            <wp:docPr id="13" name="Picture 13"/>
+            <wp:cNvGraphicFramePr>
+              <a:graphicFrameLocks xmlns:a="http://schemas.openxmlformats.org/drawingml/2006/main" noChangeAspect="1"/>
+            </wp:cNvGraphicFramePr>
+            <a:graphic xmlns:a="http://schemas.openxmlformats.org/drawingml/2006/main">
+              <a:graphicData uri="http://schemas.openxmlformats.org/drawingml/2006/picture">
+                <pic:pic xmlns:pic="http://schemas.openxmlformats.org/drawingml/2006/picture">
+                  <pic:nvPicPr>
+                    <pic:cNvPr id="1" name=""/>
+                    <pic:cNvPicPr/>
+                  </pic:nvPicPr>
+                  <pic:blipFill>
+                    <a:blip r:embed="rId15">
+                      <a:extLst>
+                        <a:ext uri="{28A0092B-C50C-407E-A947-70E740481C1C}">
+                          <a14:useLocalDpi xmlns:a14="http://schemas.microsoft.com/office/drawing/2010/main" val="0"/>
+                        </a:ext>
+                      </a:extLst>
+                    </a:blip>
+                    <a:stretch>
+                      <a:fillRect/>
+                    </a:stretch>
+                  </pic:blipFill>
+                  <pic:spPr>
+                    <a:xfrm>
+                      <a:off x="0" y="0"/>
+                      <a:ext cx="3139440" cy="2354580"/>
+                    </a:xfrm>
+                    <a:prstGeom prst="rect">
+                      <a:avLst/>
+                    </a:prstGeom>
+                  </pic:spPr>
+                </pic:pic>
+              </a:graphicData>
+            </a:graphic>
+          </wp:anchor>
+        </w:drawing>
+      </w:r>
+      <w:r>
+        <w:drawing>
+          <wp:inline distT="0" distB="0" distL="0" distR="0" wp14:anchorId="590AFCE9" wp14:editId="78B0699D">
+            <wp:extent cx="3063505" cy="2415749"/>
+            <wp:effectExtent l="0" t="0" r="3810" b="3810"/>
+            <wp:docPr id="12" name="Picture 12"/>
+            <wp:cNvGraphicFramePr>
+              <a:graphicFrameLocks xmlns:a="http://schemas.openxmlformats.org/drawingml/2006/main" noChangeAspect="1"/>
+            </wp:cNvGraphicFramePr>
+            <a:graphic xmlns:a="http://schemas.openxmlformats.org/drawingml/2006/main">
+              <a:graphicData uri="http://schemas.openxmlformats.org/drawingml/2006/picture">
+                <pic:pic xmlns:pic="http://schemas.openxmlformats.org/drawingml/2006/picture">
+                  <pic:nvPicPr>
+                    <pic:cNvPr id="1" name=""/>
+                    <pic:cNvPicPr/>
+                  </pic:nvPicPr>
+                  <pic:blipFill>
+                    <a:blip r:embed="rId16"/>
+                    <a:stretch>
+                      <a:fillRect/>
+                    </a:stretch>
+                  </pic:blipFill>
+                  <pic:spPr>
+                    <a:xfrm>
+                      <a:off x="0" y="0"/>
+                      <a:ext cx="3063505" cy="2415749"/>
+                    </a:xfrm>
+                    <a:prstGeom prst="rect">
+                      <a:avLst/>
+                    </a:prstGeom>
+                  </pic:spPr>
+                </pic:pic>
+              </a:graphicData>
+            </a:graphic>
+          </wp:inline>
+        </w:drawing>
+      </w:r>
+    </w:p>
+    <w:p>
+      <w:r>
+        <w:lastRenderedPageBreak/>
+        <w:drawing>
+          <wp:inline distT="0" distB="0" distL="0" distR="0" wp14:anchorId="6CA31D84" wp14:editId="48B0350F">
+            <wp:extent cx="2888230" cy="2415749"/>
+            <wp:effectExtent l="0" t="0" r="7620" b="3810"/>
+            <wp:docPr id="14" name="Picture 14"/>
+            <wp:cNvGraphicFramePr>
+              <a:graphicFrameLocks xmlns:a="http://schemas.openxmlformats.org/drawingml/2006/main" noChangeAspect="1"/>
+            </wp:cNvGraphicFramePr>
+            <a:graphic xmlns:a="http://schemas.openxmlformats.org/drawingml/2006/main">
+              <a:graphicData uri="http://schemas.openxmlformats.org/drawingml/2006/picture">
+                <pic:pic xmlns:pic="http://schemas.openxmlformats.org/drawingml/2006/picture">
+                  <pic:nvPicPr>
+                    <pic:cNvPr id="1" name=""/>
+                    <pic:cNvPicPr/>
+                  </pic:nvPicPr>
+                  <pic:blipFill>
+                    <a:blip r:embed="rId17"/>
+                    <a:stretch>
+                      <a:fillRect/>
+                    </a:stretch>
+                  </pic:blipFill>
+                  <pic:spPr>
+                    <a:xfrm>
+                      <a:off x="0" y="0"/>
+                      <a:ext cx="2888230" cy="2415749"/>
+                    </a:xfrm>
+                    <a:prstGeom prst="rect">
+                      <a:avLst/>
+                    </a:prstGeom>
+                  </pic:spPr>
+                </pic:pic>
+              </a:graphicData>
+            </a:graphic>
+          </wp:inline>
+        </w:drawing>
+      </w:r>
     </w:p>
     <w:sectPr>
       <w:pgSz w:w="12240" w:h="15840"/>
@@ -1287,7 +1566,7 @@
 </file>
 
 <file path=customXml/itemProps1.xml><?xml version="1.0" encoding="utf-8"?>
-<ds:datastoreItem xmlns:ds="http://schemas.openxmlformats.org/officeDocument/2006/customXml" ds:itemID="{E205C4CC-ACA2-4662-AEF9-E452357CC8EA}">
+<ds:datastoreItem xmlns:ds="http://schemas.openxmlformats.org/officeDocument/2006/customXml" ds:itemID="{76DA1AE6-2FE7-4CA4-B7DD-F336FA83012C}">
   <ds:schemaRefs>
     <ds:schemaRef ds:uri="http://schemas.openxmlformats.org/officeDocument/2006/bibliography"/>
   </ds:schemaRefs>

</xml_diff>